<commit_message>
Merged Code of Alex and Nishanth
</commit_message>
<xml_diff>
--- a/FinalML/ReportFile_FinalProject.docx
+++ b/FinalML/ReportFile_FinalProject.docx
@@ -422,6 +422,9 @@
       <m:oMathPara>
         <m:oMath>
           <m:r>
+            <m:rPr>
+              <m:sty m:val="p"/>
+            </m:rPr>
             <w:rPr>
               <w:rFonts w:ascii="Cambria Math" w:hAnsi="Cambria Math"/>
             </w:rPr>
@@ -778,14 +781,12 @@
         </w:rPr>
         <w:t>If any entry in the correlation matrix between the resultant ‘Y’ output vector and the feature vector has a value greater than ‘r</w:t>
       </w:r>
-      <w:proofErr w:type="gramStart"/>
       <w:r>
         <w:rPr>
           <w:rFonts w:eastAsiaTheme="minorEastAsia"/>
         </w:rPr>
         <w:t>’,</w:t>
       </w:r>
-      <w:proofErr w:type="gramEnd"/>
       <w:r>
         <w:rPr>
           <w:rFonts w:eastAsiaTheme="minorEastAsia"/>
@@ -1116,19 +1117,11 @@
           <w:rFonts w:eastAsiaTheme="minorEastAsia"/>
         </w:rPr>
       </w:pPr>
-      <w:proofErr w:type="gramStart"/>
-      <w:r>
-        <w:rPr>
-          <w:rFonts w:eastAsiaTheme="minorEastAsia"/>
-        </w:rPr>
-        <w:t>Where</w:t>
-      </w:r>
-      <w:proofErr w:type="gramEnd"/>
-      <w:r>
-        <w:rPr>
-          <w:rFonts w:eastAsiaTheme="minorEastAsia"/>
-        </w:rPr>
-        <w:t xml:space="preserve">, </w:t>
+      <w:r>
+        <w:rPr>
+          <w:rFonts w:eastAsiaTheme="minorEastAsia"/>
+        </w:rPr>
+        <w:t xml:space="preserve">Where, </w:t>
       </w:r>
     </w:p>
     <w:p>
@@ -1174,6 +1167,9 @@
             <m:t>=Correlation between variable x and y</m:t>
           </m:r>
           <m:r>
+            <m:rPr>
+              <m:sty m:val="p"/>
+            </m:rPr>
             <w:rPr>
               <w:rFonts w:ascii="Cambria Math" w:eastAsiaTheme="minorEastAsia" w:hAnsi="Cambria Math"/>
             </w:rPr>
@@ -1214,6 +1210,9 @@
             <m:t>=Correlation of the third variable z with the variable x</m:t>
           </m:r>
           <m:r>
+            <m:rPr>
+              <m:sty m:val="p"/>
+            </m:rPr>
             <w:rPr>
               <w:rFonts w:ascii="Cambria Math" w:eastAsiaTheme="minorEastAsia" w:hAnsi="Cambria Math"/>
             </w:rPr>
@@ -1309,7 +1308,15 @@
           <w:b/>
           <w:bCs/>
         </w:rPr>
-        <w:t>10 features</w:t>
+        <w:t>9</w:t>
+      </w:r>
+      <w:r>
+        <w:rPr>
+          <w:rFonts w:eastAsiaTheme="minorEastAsia"/>
+          <w:b/>
+          <w:bCs/>
+        </w:rPr>
+        <w:t xml:space="preserve"> features</w:t>
       </w:r>
       <w:r>
         <w:rPr>
@@ -1533,13 +1540,7 @@
         <w:rPr>
           <w:rFonts w:eastAsiaTheme="minorEastAsia"/>
         </w:rPr>
-        <w:t xml:space="preserve">Now, evaluated the PDF and </w:t>
-      </w:r>
-      <w:r>
-        <w:rPr>
-          <w:rFonts w:eastAsiaTheme="minorEastAsia"/>
-        </w:rPr>
-        <w:t>obtain the result</w:t>
+        <w:t>Now, evaluated the PDF and obtain the result</w:t>
       </w:r>
     </w:p>
     <w:p>
@@ -1641,13 +1642,7 @@
               <w:rPr>
                 <w:rFonts w:ascii="Cambria Math" w:eastAsiaTheme="minorEastAsia" w:hAnsi="Cambria Math"/>
               </w:rPr>
-              <m:t>L=</m:t>
-            </m:r>
-            <m:r>
-              <w:rPr>
-                <w:rFonts w:ascii="Cambria Math" w:eastAsiaTheme="minorEastAsia" w:hAnsi="Cambria Math"/>
-              </w:rPr>
-              <m:t>0</m:t>
+              <m:t>L=0</m:t>
             </m:r>
           </m:e>
         </m:d>
@@ -1671,13 +1666,7 @@
               <w:rPr>
                 <w:rFonts w:ascii="Cambria Math" w:eastAsiaTheme="minorEastAsia" w:hAnsi="Cambria Math"/>
               </w:rPr>
-              <m:t>L=</m:t>
-            </m:r>
-            <m:r>
-              <w:rPr>
-                <w:rFonts w:ascii="Cambria Math" w:eastAsiaTheme="minorEastAsia" w:hAnsi="Cambria Math"/>
-              </w:rPr>
-              <m:t>0</m:t>
+              <m:t>L=0</m:t>
             </m:r>
           </m:e>
         </m:d>
@@ -1709,13 +1698,7 @@
               <w:rPr>
                 <w:rFonts w:ascii="Cambria Math" w:eastAsiaTheme="minorEastAsia" w:hAnsi="Cambria Math"/>
               </w:rPr>
-              <m:t>L=</m:t>
-            </m:r>
-            <m:r>
-              <w:rPr>
-                <w:rFonts w:ascii="Cambria Math" w:eastAsiaTheme="minorEastAsia" w:hAnsi="Cambria Math"/>
-              </w:rPr>
-              <m:t>1</m:t>
+              <m:t>L=1</m:t>
             </m:r>
           </m:e>
         </m:d>
@@ -1739,13 +1722,7 @@
               <w:rPr>
                 <w:rFonts w:ascii="Cambria Math" w:eastAsiaTheme="minorEastAsia" w:hAnsi="Cambria Math"/>
               </w:rPr>
-              <m:t>L=</m:t>
-            </m:r>
-            <m:r>
-              <w:rPr>
-                <w:rFonts w:ascii="Cambria Math" w:eastAsiaTheme="minorEastAsia" w:hAnsi="Cambria Math"/>
-              </w:rPr>
-              <m:t>1</m:t>
+              <m:t>L=1</m:t>
             </m:r>
           </m:e>
         </m:d>
@@ -1819,13 +1796,7 @@
           <w:rPr>
             <w:rFonts w:ascii="Cambria Math" w:eastAsiaTheme="minorEastAsia" w:hAnsi="Cambria Math"/>
           </w:rPr>
-          <m:t xml:space="preserve"> where l=</m:t>
-        </m:r>
-        <m:r>
-          <w:rPr>
-            <w:rFonts w:ascii="Cambria Math" w:eastAsiaTheme="minorEastAsia" w:hAnsi="Cambria Math"/>
-          </w:rPr>
-          <m:t>0,1</m:t>
+          <m:t xml:space="preserve"> where l=0,1</m:t>
         </m:r>
       </m:oMath>
     </w:p>
@@ -1899,13 +1870,7 @@
             <w:rPr>
               <w:rFonts w:ascii="Cambria Math" w:eastAsiaTheme="minorEastAsia" w:hAnsi="Cambria Math"/>
             </w:rPr>
-            <m:t xml:space="preserve">    where l=</m:t>
-          </m:r>
-          <m:r>
-            <w:rPr>
-              <w:rFonts w:ascii="Cambria Math" w:eastAsiaTheme="minorEastAsia" w:hAnsi="Cambria Math"/>
-            </w:rPr>
-            <m:t>0,1</m:t>
+            <m:t xml:space="preserve">    where l=0,1</m:t>
           </m:r>
         </m:oMath>
       </m:oMathPara>
@@ -1926,13 +1891,7 @@
         <w:ind w:right="-897"/>
       </w:pPr>
       <w:r>
-        <w:t xml:space="preserve">Once we have the above </w:t>
-      </w:r>
-      <w:r>
-        <w:t>product,</w:t>
-      </w:r>
-      <w:r>
-        <w:t xml:space="preserve"> we need to divide it by </w:t>
+        <w:t xml:space="preserve">Once we have the above product, we need to divide it by </w:t>
       </w:r>
       <m:oMath>
         <m:r>
@@ -2138,13 +2097,7 @@
             <w:rPr>
               <w:rFonts w:ascii="Cambria Math" w:eastAsiaTheme="minorEastAsia" w:hAnsi="Cambria Math"/>
             </w:rPr>
-            <m:t xml:space="preserve">   where l=</m:t>
-          </m:r>
-          <m:r>
-            <w:rPr>
-              <w:rFonts w:ascii="Cambria Math" w:eastAsiaTheme="minorEastAsia" w:hAnsi="Cambria Math"/>
-            </w:rPr>
-            <m:t>0,1</m:t>
+            <m:t xml:space="preserve">   where l=0,1</m:t>
           </m:r>
         </m:oMath>
       </m:oMathPara>
@@ -2477,6 +2430,7 @@
           <w:rFonts w:eastAsiaTheme="minorEastAsia"/>
           <w:b/>
           <w:bCs/>
+          <w:noProof/>
         </w:rPr>
         <w:drawing>
           <wp:inline distT="0" distB="0" distL="0" distR="0" wp14:anchorId="5EB09D68" wp14:editId="0743778A">
@@ -2575,6 +2529,7 @@
           <w:rFonts w:eastAsiaTheme="minorEastAsia"/>
           <w:b/>
           <w:bCs/>
+          <w:noProof/>
         </w:rPr>
         <w:drawing>
           <wp:inline distT="0" distB="0" distL="0" distR="0" wp14:anchorId="1DDDA123" wp14:editId="05AD6BAF">

</xml_diff>